<commit_message>
Delete ~ and asv
</commit_message>
<xml_diff>
--- a/HW4-motionTracking/experiments.docx
+++ b/HW4-motionTracking/experiments.docx
@@ -204,35 +204,49 @@
         <w:t>.</w:t>
       </w:r>
     </w:p>
+    <w:p>
+      <w:r>
+        <w:rPr>
+          <w:rFonts w:hint="eastAsia"/>
+        </w:rPr>
+        <w:t>I used Lucas-Kanade algorithm for affine transform.</w:t>
+      </w:r>
+    </w:p>
+    <w:p>
+      <w:pPr>
+        <w:rPr>
+          <w:rFonts w:hint="eastAsia"/>
+        </w:rPr>
+      </w:pPr>
+    </w:p>
+    <w:p>
+      <w:pPr>
+        <w:rPr>
+          <w:b/>
+        </w:rPr>
+      </w:pPr>
+      <w:r>
+        <w:rPr>
+          <w:b/>
+        </w:rPr>
+        <w:t>Parameters</w:t>
+      </w:r>
+    </w:p>
+    <w:p>
+      <w:r>
+        <w:t>n</w:t>
+      </w:r>
+      <w:r>
+        <w:t>um_frames = 700</w:t>
+      </w:r>
+    </w:p>
+    <w:p>
+      <w:r>
+        <w:t>The initial num_frames value was 100, but this movie was get from analyzing 700 frames whole for testing the entire movie.</w:t>
+      </w:r>
+    </w:p>
     <w:p/>
     <w:p>
-      <w:pPr>
-        <w:rPr>
-          <w:b/>
-        </w:rPr>
-      </w:pPr>
-      <w:r>
-        <w:rPr>
-          <w:b/>
-        </w:rPr>
-        <w:t>Parameters</w:t>
-      </w:r>
-    </w:p>
-    <w:p>
-      <w:r>
-        <w:t>n</w:t>
-      </w:r>
-      <w:r>
-        <w:t>um_frames = 700</w:t>
-      </w:r>
-    </w:p>
-    <w:p>
-      <w:r>
-        <w:t>The initial num_frames value was 100, but this movie was get from analyzing 700 frames whole for testing the entire movie.</w:t>
-      </w:r>
-    </w:p>
-    <w:p/>
-    <w:p>
       <w:r>
         <w:t>t</w:t>
       </w:r>
@@ -256,6 +270,7 @@
         <w:rPr>
           <w:rFonts w:hint="eastAsia"/>
         </w:rPr>
+        <w:lastRenderedPageBreak/>
         <w:t xml:space="preserve">threshold </w:t>
       </w:r>
       <w:r>
@@ -273,11 +288,7 @@
         </m:r>
       </m:oMath>
       <w:r>
-        <w:t xml:space="preserve"> to check the iteration would be finished or </w:t>
-      </w:r>
-      <w:r>
-        <w:lastRenderedPageBreak/>
-        <w:t>not.</w:t>
+        <w:t xml:space="preserve"> to check the iteration would be finished or not.</w:t>
       </w:r>
     </w:p>
     <w:p>
@@ -358,6 +369,23 @@
           <w:rFonts w:hint="eastAsia"/>
         </w:rPr>
         <w:t>After a series of test, I figured out that these parameter values are proper to de-noise process.</w:t>
+      </w:r>
+    </w:p>
+    <w:p/>
+    <w:p>
+      <w:pPr>
+        <w:rPr>
+          <w:rFonts w:hint="eastAsia"/>
+        </w:rPr>
+      </w:pPr>
+      <w:r>
+        <w:rPr>
+          <w:rFonts w:hint="eastAsia"/>
+        </w:rPr>
+        <w:t>Also,</w:t>
+      </w:r>
+      <w:r>
+        <w:t xml:space="preserve"> when applying Lucas-Kanade algorithm, I cropped the boundary of template image by 5% to prevent to the dark part of warped image influence the result.</w:t>
       </w:r>
     </w:p>
     <w:p>
@@ -450,6 +478,7 @@
     </w:p>
     <w:p>
       <w:r>
+        <w:lastRenderedPageBreak/>
         <w:t xml:space="preserve">It seems quite </w:t>
       </w:r>
       <w:r>
@@ -481,7 +510,6 @@
         <w:jc w:val="center"/>
       </w:pPr>
       <w:r>
-        <w:lastRenderedPageBreak/>
         <w:pict>
           <v:shape id="_x0000_i1045" type="#_x0000_t75" style="width:340.4pt;height:237.9pt">
             <v:imagedata r:id="rId8" o:title="tracker_154" gain="76205f"/>
@@ -519,7 +547,39 @@
         <w:t xml:space="preserve"> object tracked at 154th frame</w:t>
       </w:r>
     </w:p>
-    <w:p/>
+    <w:p>
+      <w:r>
+        <w:rPr>
+          <w:rFonts w:hint="eastAsia"/>
+        </w:rPr>
+        <w:t xml:space="preserve">I used Lucas-Kanade algorithm for </w:t>
+      </w:r>
+      <w:r>
+        <w:t>translation</w:t>
+      </w:r>
+      <w:r>
+        <w:rPr>
+          <w:rFonts w:hint="eastAsia"/>
+        </w:rPr>
+        <w:t>.</w:t>
+      </w:r>
+      <w:r>
+        <w:rPr>
+          <w:rFonts w:hint="eastAsia"/>
+        </w:rPr>
+        <w:t xml:space="preserve"> </w:t>
+      </w:r>
+      <w:r>
+        <w:t>I cropped two images regards to the template given by user, and apply this algorithm.</w:t>
+      </w:r>
+    </w:p>
+    <w:p>
+      <w:pPr>
+        <w:rPr>
+          <w:rFonts w:hint="eastAsia"/>
+        </w:rPr>
+      </w:pPr>
+    </w:p>
     <w:p>
       <w:pPr>
         <w:rPr>
@@ -797,6 +857,12 @@
             <w:pPr>
               <w:jc w:val="center"/>
             </w:pPr>
+            <w:r>
+              <w:rPr>
+                <w:rFonts w:hint="eastAsia"/>
+              </w:rPr>
+              <w:t>135</w:t>
+            </w:r>
           </w:p>
         </w:tc>
       </w:tr>
@@ -836,13 +902,35 @@
       </w:r>
     </w:p>
     <w:p>
-      <w:pPr>
-        <w:rPr>
-          <w:rFonts w:hint="eastAsia"/>
-        </w:rPr>
-      </w:pPr>
       <w:r>
         <w:t>Therefore, sigma 2 was chosen.</w:t>
+      </w:r>
+    </w:p>
+    <w:p>
+      <w:pPr>
+        <w:rPr>
+          <w:rFonts w:hint="eastAsia"/>
+        </w:rPr>
+      </w:pPr>
+      <w:r>
+        <w:lastRenderedPageBreak/>
+        <w:t>maxIterations</w:t>
+      </w:r>
+      <w:r>
+        <w:rPr>
+          <w:rFonts w:hint="eastAsia"/>
+        </w:rPr>
+        <w:t xml:space="preserve"> = 20</w:t>
+      </w:r>
+    </w:p>
+    <w:p>
+      <w:pPr>
+        <w:rPr>
+          <w:rFonts w:hint="eastAsia"/>
+        </w:rPr>
+      </w:pPr>
+      <w:r>
+        <w:t>maxIterations is set to 20 because the almost iteration end in 20 cycle.</w:t>
       </w:r>
     </w:p>
     <w:p>
@@ -856,131 +944,19 @@
     </w:p>
     <w:p>
       <w:r>
-        <w:t>t</w:t>
-      </w:r>
-      <w:r>
-        <w:rPr>
-          <w:rFonts w:hint="eastAsia"/>
-        </w:rPr>
-        <w:t xml:space="preserve">hreshold </w:t>
-      </w:r>
-      <w:r>
-        <w:t>= 0.05</w:t>
-      </w:r>
-    </w:p>
-    <w:p>
-      <w:pPr>
-        <w:rPr>
-          <w:rFonts w:hint="eastAsia"/>
-        </w:rPr>
-      </w:pPr>
-      <w:r>
-        <w:rPr>
-          <w:rFonts w:hint="eastAsia"/>
-        </w:rPr>
-        <w:t xml:space="preserve">threshold </w:t>
-      </w:r>
-      <w:r>
-        <w:t xml:space="preserve">parameter is compared with the norm of </w:t>
-      </w:r>
-      <m:oMath>
-        <m:r>
-          <m:rPr>
-            <m:sty m:val="p"/>
-          </m:rPr>
-          <w:rPr>
-            <w:rFonts w:ascii="Cambria Math" w:hAnsi="Cambria Math"/>
-          </w:rPr>
-          <m:t>∆p</m:t>
-        </m:r>
-      </m:oMath>
-      <w:r>
-        <w:t xml:space="preserve"> to check the iteration would be finished or not.</w:t>
-      </w:r>
-    </w:p>
-    <w:p/>
-    <w:p/>
-    <w:p>
-      <w:pPr>
-        <w:rPr>
-          <w:rFonts w:hint="eastAsia"/>
-        </w:rPr>
-      </w:pPr>
-    </w:p>
-    <w:p>
-      <w:r>
-        <w:rPr>
-          <w:rFonts w:hint="eastAsia"/>
-        </w:rPr>
-        <w:t xml:space="preserve">When </w:t>
-      </w:r>
-      <w:r>
-        <w:t>LKTracker was operated without smoothing, …</w:t>
-      </w:r>
-    </w:p>
-    <w:p/>
-    <w:p/>
-    <w:p>
-      <w:pPr>
-        <w:rPr>
-          <w:b/>
-        </w:rPr>
-      </w:pPr>
-      <w:r>
-        <w:rPr>
-          <w:rFonts w:hint="eastAsia"/>
-          <w:b/>
-        </w:rPr>
-        <w:t>Extra</w:t>
-      </w:r>
-    </w:p>
-    <w:p>
-      <w:r>
-        <w:rPr>
-          <w:rFonts w:hint="eastAsia"/>
-          <w:b/>
-        </w:rPr>
-        <w:t xml:space="preserve">  </w:t>
-      </w:r>
-      <w:r>
-        <w:t>The points</w:t>
-      </w:r>
-      <w:r>
-        <w:t>.mat’s coordinate has</w:t>
-      </w:r>
-      <w:r>
-        <w:t xml:space="preserve"> y axis growing downward, </w:t>
-      </w:r>
-      <w:r>
-        <w:t>fallowing cpselect function result.</w:t>
-      </w:r>
-      <w:r>
-        <w:t xml:space="preserve"> And because of this, all function using these x-y coordinate assume</w:t>
-      </w:r>
-      <w:r>
-        <w:t>s</w:t>
-      </w:r>
-      <w:r>
-        <w:t xml:space="preserve"> that y axis growing downward.</w:t>
-      </w:r>
-    </w:p>
-    <w:p>
-      <w:pPr>
-        <w:ind w:firstLine="195"/>
-      </w:pPr>
-      <w:r>
-        <w:t>I don’t know how to assign red dot on original image for creating points_used.jpg, so just used paint program and put red dots manually.</w:t>
-      </w:r>
-    </w:p>
-    <w:p>
-      <w:pPr>
-        <w:ind w:firstLine="195"/>
-      </w:pPr>
-      <w:r>
-        <w:t>The frame of warped image was made by considering 4 corner points transformed by homography.</w:t>
-      </w:r>
-      <w:r>
-        <w:t xml:space="preserve"> The frame of merged image was also made by considering 4 corner points of reference image and 4 corner points transformed by homography.</w:t>
+        <w:rPr>
+          <w:rFonts w:hint="eastAsia"/>
+        </w:rPr>
+        <w:t>Also,</w:t>
+      </w:r>
+      <w:r>
+        <w:t xml:space="preserve"> </w:t>
+      </w:r>
+      <w:r>
+        <w:t xml:space="preserve">like programming 1, </w:t>
+      </w:r>
+      <w:r>
+        <w:t>when applying Lucas-Kanade algorithm, I cropped the boundary of template image by 5% to prevent to the dark part of warped image influence the result.</w:t>
       </w:r>
     </w:p>
     <w:sectPr>

</xml_diff>